<commit_message>
updating .gitignore for word open file trash
</commit_message>
<xml_diff>
--- a/RequirementsAnalysis.docx
+++ b/RequirementsAnalysis.docx
@@ -380,41 +380,13 @@
                                       </w:rPr>
                                       <w:t xml:space="preserve"> </w:t>
                                     </w:r>
-                                    <w:proofErr w:type="spellStart"/>
                                     <w:r>
                                       <w:rPr>
                                         <w:color w:val="595959" w:themeColor="text1" w:themeTint="A6"/>
                                         <w:sz w:val="20"/>
                                         <w:szCs w:val="20"/>
                                       </w:rPr>
-                                      <w:t>Bruegge</w:t>
-                                    </w:r>
-                                    <w:proofErr w:type="spellEnd"/>
-                                    <w:r>
-                                      <w:rPr>
-                                        <w:color w:val="595959" w:themeColor="text1" w:themeTint="A6"/>
-                                        <w:sz w:val="20"/>
-                                        <w:szCs w:val="20"/>
-                                      </w:rPr>
-                                      <w:t xml:space="preserve"> &amp; </w:t>
-                                    </w:r>
-                                    <w:proofErr w:type="spellStart"/>
-                                    <w:r>
-                                      <w:rPr>
-                                        <w:color w:val="595959" w:themeColor="text1" w:themeTint="A6"/>
-                                        <w:sz w:val="20"/>
-                                        <w:szCs w:val="20"/>
-                                      </w:rPr>
-                                      <w:t>Dutoit</w:t>
-                                    </w:r>
-                                    <w:proofErr w:type="spellEnd"/>
-                                    <w:r>
-                                      <w:rPr>
-                                        <w:color w:val="595959" w:themeColor="text1" w:themeTint="A6"/>
-                                        <w:sz w:val="20"/>
-                                        <w:szCs w:val="20"/>
-                                      </w:rPr>
-                                      <w:t xml:space="preserve"> </w:t>
+                                      <w:t xml:space="preserve">Bruegge &amp; Dutoit </w:t>
                                     </w:r>
                                     <w:r>
                                       <w:rPr>
@@ -896,6 +868,7 @@
             </w:tabs>
             <w:rPr>
               <w:noProof/>
+              <w:lang w:eastAsia="ja-JP"/>
             </w:rPr>
           </w:pPr>
           <w:r>
@@ -907,7 +880,7 @@
           <w:r>
             <w:fldChar w:fldCharType="separate"/>
           </w:r>
-          <w:hyperlink w:anchor="_Toc87115113" w:history="1">
+          <w:hyperlink w:anchor="_Toc88900986" w:history="1">
             <w:r>
               <w:rPr>
                 <w:rStyle w:val="Hyperlink"/>
@@ -918,6 +891,7 @@
             <w:r>
               <w:rPr>
                 <w:noProof/>
+                <w:lang w:eastAsia="ja-JP"/>
               </w:rPr>
               <w:tab/>
             </w:r>
@@ -947,7 +921,7 @@
                 <w:noProof/>
                 <w:webHidden/>
               </w:rPr>
-              <w:instrText xml:space="preserve"> PAGEREF _Toc87115113 \h </w:instrText>
+              <w:instrText xml:space="preserve"> PAGEREF _Toc88900986 \h </w:instrText>
             </w:r>
             <w:r>
               <w:rPr>
@@ -987,9 +961,10 @@
             </w:tabs>
             <w:rPr>
               <w:noProof/>
+              <w:lang w:eastAsia="ja-JP"/>
             </w:rPr>
           </w:pPr>
-          <w:hyperlink w:anchor="_Toc87115114" w:history="1">
+          <w:hyperlink w:anchor="_Toc88900987" w:history="1">
             <w:r>
               <w:rPr>
                 <w:rStyle w:val="Hyperlink"/>
@@ -1000,6 +975,7 @@
             <w:r>
               <w:rPr>
                 <w:noProof/>
+                <w:lang w:eastAsia="ja-JP"/>
               </w:rPr>
               <w:tab/>
             </w:r>
@@ -1029,7 +1005,7 @@
                 <w:noProof/>
                 <w:webHidden/>
               </w:rPr>
-              <w:instrText xml:space="preserve"> PAGEREF _Toc87115114 \h </w:instrText>
+              <w:instrText xml:space="preserve"> PAGEREF _Toc88900987 \h </w:instrText>
             </w:r>
             <w:r>
               <w:rPr>
@@ -1069,9 +1045,10 @@
             </w:tabs>
             <w:rPr>
               <w:noProof/>
+              <w:lang w:eastAsia="ja-JP"/>
             </w:rPr>
           </w:pPr>
-          <w:hyperlink w:anchor="_Toc87115115" w:history="1">
+          <w:hyperlink w:anchor="_Toc88900988" w:history="1">
             <w:r>
               <w:rPr>
                 <w:rStyle w:val="Hyperlink"/>
@@ -1082,6 +1059,7 @@
             <w:r>
               <w:rPr>
                 <w:noProof/>
+                <w:lang w:eastAsia="ja-JP"/>
               </w:rPr>
               <w:tab/>
             </w:r>
@@ -1111,7 +1089,7 @@
                 <w:noProof/>
                 <w:webHidden/>
               </w:rPr>
-              <w:instrText xml:space="preserve"> PAGEREF _Toc87115115 \h </w:instrText>
+              <w:instrText xml:space="preserve"> PAGEREF _Toc88900988 \h </w:instrText>
             </w:r>
             <w:r>
               <w:rPr>
@@ -1151,9 +1129,10 @@
             </w:tabs>
             <w:rPr>
               <w:noProof/>
+              <w:lang w:eastAsia="ja-JP"/>
             </w:rPr>
           </w:pPr>
-          <w:hyperlink w:anchor="_Toc87115116" w:history="1">
+          <w:hyperlink w:anchor="_Toc88900989" w:history="1">
             <w:r>
               <w:rPr>
                 <w:rStyle w:val="Hyperlink"/>
@@ -1164,6 +1143,7 @@
             <w:r>
               <w:rPr>
                 <w:noProof/>
+                <w:lang w:eastAsia="ja-JP"/>
               </w:rPr>
               <w:tab/>
             </w:r>
@@ -1193,7 +1173,7 @@
                 <w:noProof/>
                 <w:webHidden/>
               </w:rPr>
-              <w:instrText xml:space="preserve"> PAGEREF _Toc87115116 \h </w:instrText>
+              <w:instrText xml:space="preserve"> PAGEREF _Toc88900989 \h </w:instrText>
             </w:r>
             <w:r>
               <w:rPr>
@@ -1233,9 +1213,10 @@
             </w:tabs>
             <w:rPr>
               <w:noProof/>
+              <w:lang w:eastAsia="ja-JP"/>
             </w:rPr>
           </w:pPr>
-          <w:hyperlink w:anchor="_Toc87115117" w:history="1">
+          <w:hyperlink w:anchor="_Toc88900990" w:history="1">
             <w:r>
               <w:rPr>
                 <w:rStyle w:val="Hyperlink"/>
@@ -1246,6 +1227,7 @@
             <w:r>
               <w:rPr>
                 <w:noProof/>
+                <w:lang w:eastAsia="ja-JP"/>
               </w:rPr>
               <w:tab/>
             </w:r>
@@ -1275,7 +1257,7 @@
                 <w:noProof/>
                 <w:webHidden/>
               </w:rPr>
-              <w:instrText xml:space="preserve"> PAGEREF _Toc87115117 \h </w:instrText>
+              <w:instrText xml:space="preserve"> PAGEREF _Toc88900990 \h </w:instrText>
             </w:r>
             <w:r>
               <w:rPr>
@@ -1315,9 +1297,10 @@
             </w:tabs>
             <w:rPr>
               <w:noProof/>
+              <w:lang w:eastAsia="ja-JP"/>
             </w:rPr>
           </w:pPr>
-          <w:hyperlink w:anchor="_Toc87115118" w:history="1">
+          <w:hyperlink w:anchor="_Toc88900991" w:history="1">
             <w:r>
               <w:rPr>
                 <w:rStyle w:val="Hyperlink"/>
@@ -1328,6 +1311,7 @@
             <w:r>
               <w:rPr>
                 <w:noProof/>
+                <w:lang w:eastAsia="ja-JP"/>
               </w:rPr>
               <w:tab/>
             </w:r>
@@ -1336,7 +1320,7 @@
                 <w:rStyle w:val="Hyperlink"/>
                 <w:noProof/>
               </w:rPr>
-              <w:t>Nonfunctional Requirements</w:t>
+              <w:t>Nonfunctional Requirements and Constraints</w:t>
             </w:r>
             <w:r>
               <w:rPr>
@@ -1357,7 +1341,7 @@
                 <w:noProof/>
                 <w:webHidden/>
               </w:rPr>
-              <w:instrText xml:space="preserve"> PAGEREF _Toc87115118 \h </w:instrText>
+              <w:instrText xml:space="preserve"> PAGEREF _Toc88900991 \h </w:instrText>
             </w:r>
             <w:r>
               <w:rPr>
@@ -1377,7 +1361,7 @@
                 <w:noProof/>
                 <w:webHidden/>
               </w:rPr>
-              <w:t>2</w:t>
+              <w:t>3</w:t>
             </w:r>
             <w:r>
               <w:rPr>
@@ -1397,9 +1381,10 @@
             </w:tabs>
             <w:rPr>
               <w:noProof/>
+              <w:lang w:eastAsia="ja-JP"/>
             </w:rPr>
           </w:pPr>
-          <w:hyperlink w:anchor="_Toc87115119" w:history="1">
+          <w:hyperlink w:anchor="_Toc88900992" w:history="1">
             <w:r>
               <w:rPr>
                 <w:rStyle w:val="Hyperlink"/>
@@ -1410,6 +1395,7 @@
             <w:r>
               <w:rPr>
                 <w:noProof/>
+                <w:lang w:eastAsia="ja-JP"/>
               </w:rPr>
               <w:tab/>
             </w:r>
@@ -1418,7 +1404,7 @@
                 <w:rStyle w:val="Hyperlink"/>
                 <w:noProof/>
               </w:rPr>
-              <w:t>Constraints</w:t>
+              <w:t>System Models</w:t>
             </w:r>
             <w:r>
               <w:rPr>
@@ -1439,7 +1425,7 @@
                 <w:noProof/>
                 <w:webHidden/>
               </w:rPr>
-              <w:instrText xml:space="preserve"> PAGEREF _Toc87115119 \h </w:instrText>
+              <w:instrText xml:space="preserve"> PAGEREF _Toc88900992 \h </w:instrText>
             </w:r>
             <w:r>
               <w:rPr>
@@ -1459,89 +1445,7 @@
                 <w:noProof/>
                 <w:webHidden/>
               </w:rPr>
-              <w:t>2</w:t>
-            </w:r>
-            <w:r>
-              <w:rPr>
-                <w:noProof/>
-                <w:webHidden/>
-              </w:rPr>
-              <w:fldChar w:fldCharType="end"/>
-            </w:r>
-          </w:hyperlink>
-        </w:p>
-        <w:p>
-          <w:pPr>
-            <w:pStyle w:val="TOC2"/>
-            <w:tabs>
-              <w:tab w:val="left" w:pos="880"/>
-              <w:tab w:val="right" w:leader="dot" w:pos="9350"/>
-            </w:tabs>
-            <w:rPr>
-              <w:noProof/>
-            </w:rPr>
-          </w:pPr>
-          <w:hyperlink w:anchor="_Toc87115120" w:history="1">
-            <w:r>
-              <w:rPr>
-                <w:rStyle w:val="Hyperlink"/>
-                <w:noProof/>
-              </w:rPr>
-              <w:t>3.5</w:t>
-            </w:r>
-            <w:r>
-              <w:rPr>
-                <w:noProof/>
-              </w:rPr>
-              <w:tab/>
-            </w:r>
-            <w:r>
-              <w:rPr>
-                <w:rStyle w:val="Hyperlink"/>
-                <w:noProof/>
-              </w:rPr>
-              <w:t>System Models</w:t>
-            </w:r>
-            <w:r>
-              <w:rPr>
-                <w:noProof/>
-                <w:webHidden/>
-              </w:rPr>
-              <w:tab/>
-            </w:r>
-            <w:r>
-              <w:rPr>
-                <w:noProof/>
-                <w:webHidden/>
-              </w:rPr>
-              <w:fldChar w:fldCharType="begin"/>
-            </w:r>
-            <w:r>
-              <w:rPr>
-                <w:noProof/>
-                <w:webHidden/>
-              </w:rPr>
-              <w:instrText xml:space="preserve"> PAGEREF _Toc87115120 \h </w:instrText>
-            </w:r>
-            <w:r>
-              <w:rPr>
-                <w:noProof/>
-                <w:webHidden/>
-              </w:rPr>
-            </w:r>
-            <w:r>
-              <w:rPr>
-                <w:noProof/>
-                <w:webHidden/>
-              </w:rPr>
-              <w:fldChar w:fldCharType="separate"/>
-            </w:r>
-            <w:r>
-              <w:rPr>
-                <w:noProof/>
-                <w:webHidden/>
-              </w:rPr>
-              <w:t>2</w:t>
+              <w:t>3</w:t>
             </w:r>
             <w:r>
               <w:rPr>
@@ -1561,19 +1465,21 @@
             </w:tabs>
             <w:rPr>
               <w:noProof/>
+              <w:lang w:eastAsia="ja-JP"/>
             </w:rPr>
           </w:pPr>
-          <w:hyperlink w:anchor="_Toc87115121" w:history="1">
+          <w:hyperlink w:anchor="_Toc88900993" w:history="1">
             <w:r>
               <w:rPr>
                 <w:rStyle w:val="Hyperlink"/>
                 <w:noProof/>
               </w:rPr>
-              <w:t>3.5.1</w:t>
-            </w:r>
-            <w:r>
-              <w:rPr>
-                <w:noProof/>
+              <w:t>3.4.1</w:t>
+            </w:r>
+            <w:r>
+              <w:rPr>
+                <w:noProof/>
+                <w:lang w:eastAsia="ja-JP"/>
               </w:rPr>
               <w:tab/>
             </w:r>
@@ -1603,7 +1509,7 @@
                 <w:noProof/>
                 <w:webHidden/>
               </w:rPr>
-              <w:instrText xml:space="preserve"> PAGEREF _Toc87115121 \h </w:instrText>
+              <w:instrText xml:space="preserve"> PAGEREF _Toc88900993 \h </w:instrText>
             </w:r>
             <w:r>
               <w:rPr>
@@ -1623,7 +1529,7 @@
                 <w:noProof/>
                 <w:webHidden/>
               </w:rPr>
-              <w:t>2</w:t>
+              <w:t>3</w:t>
             </w:r>
             <w:r>
               <w:rPr>
@@ -1643,19 +1549,21 @@
             </w:tabs>
             <w:rPr>
               <w:noProof/>
+              <w:lang w:eastAsia="ja-JP"/>
             </w:rPr>
           </w:pPr>
-          <w:hyperlink w:anchor="_Toc87115122" w:history="1">
+          <w:hyperlink w:anchor="_Toc88900994" w:history="1">
             <w:r>
               <w:rPr>
                 <w:rStyle w:val="Hyperlink"/>
                 <w:noProof/>
               </w:rPr>
-              <w:t>3.5.2</w:t>
-            </w:r>
-            <w:r>
-              <w:rPr>
-                <w:noProof/>
+              <w:t>3.4.2</w:t>
+            </w:r>
+            <w:r>
+              <w:rPr>
+                <w:noProof/>
+                <w:lang w:eastAsia="ja-JP"/>
               </w:rPr>
               <w:tab/>
             </w:r>
@@ -1685,7 +1593,7 @@
                 <w:noProof/>
                 <w:webHidden/>
               </w:rPr>
-              <w:instrText xml:space="preserve"> PAGEREF _Toc87115122 \h </w:instrText>
+              <w:instrText xml:space="preserve"> PAGEREF _Toc88900994 \h </w:instrText>
             </w:r>
             <w:r>
               <w:rPr>
@@ -1705,7 +1613,7 @@
                 <w:noProof/>
                 <w:webHidden/>
               </w:rPr>
-              <w:t>2</w:t>
+              <w:t>5</w:t>
             </w:r>
             <w:r>
               <w:rPr>
@@ -1725,19 +1633,21 @@
             </w:tabs>
             <w:rPr>
               <w:noProof/>
+              <w:lang w:eastAsia="ja-JP"/>
             </w:rPr>
           </w:pPr>
-          <w:hyperlink w:anchor="_Toc87115123" w:history="1">
+          <w:hyperlink w:anchor="_Toc88900995" w:history="1">
             <w:r>
               <w:rPr>
                 <w:rStyle w:val="Hyperlink"/>
                 <w:noProof/>
               </w:rPr>
-              <w:t>3.5.3</w:t>
-            </w:r>
-            <w:r>
-              <w:rPr>
-                <w:noProof/>
+              <w:t>3.4.3</w:t>
+            </w:r>
+            <w:r>
+              <w:rPr>
+                <w:noProof/>
+                <w:lang w:eastAsia="ja-JP"/>
               </w:rPr>
               <w:tab/>
             </w:r>
@@ -1767,7 +1677,7 @@
                 <w:noProof/>
                 <w:webHidden/>
               </w:rPr>
-              <w:instrText xml:space="preserve"> PAGEREF _Toc87115123 \h </w:instrText>
+              <w:instrText xml:space="preserve"> PAGEREF _Toc88900995 \h </w:instrText>
             </w:r>
             <w:r>
               <w:rPr>
@@ -1787,7 +1697,7 @@
                 <w:noProof/>
                 <w:webHidden/>
               </w:rPr>
-              <w:t>2</w:t>
+              <w:t>8</w:t>
             </w:r>
             <w:r>
               <w:rPr>
@@ -1807,19 +1717,21 @@
             </w:tabs>
             <w:rPr>
               <w:noProof/>
+              <w:lang w:eastAsia="ja-JP"/>
             </w:rPr>
           </w:pPr>
-          <w:hyperlink w:anchor="_Toc87115124" w:history="1">
+          <w:hyperlink w:anchor="_Toc88900996" w:history="1">
             <w:r>
               <w:rPr>
                 <w:rStyle w:val="Hyperlink"/>
                 <w:noProof/>
               </w:rPr>
-              <w:t>3.5.4</w:t>
-            </w:r>
-            <w:r>
-              <w:rPr>
-                <w:noProof/>
+              <w:t>3.4.4</w:t>
+            </w:r>
+            <w:r>
+              <w:rPr>
+                <w:noProof/>
+                <w:lang w:eastAsia="ja-JP"/>
               </w:rPr>
               <w:tab/>
             </w:r>
@@ -1828,7 +1740,7 @@
                 <w:rStyle w:val="Hyperlink"/>
                 <w:noProof/>
               </w:rPr>
-              <w:t>Dynamic Models</w:t>
+              <w:t>Dynamic Model</w:t>
             </w:r>
             <w:r>
               <w:rPr>
@@ -1849,7 +1761,7 @@
                 <w:noProof/>
                 <w:webHidden/>
               </w:rPr>
-              <w:instrText xml:space="preserve"> PAGEREF _Toc87115124 \h </w:instrText>
+              <w:instrText xml:space="preserve"> PAGEREF _Toc88900996 \h </w:instrText>
             </w:r>
             <w:r>
               <w:rPr>
@@ -1869,7 +1781,7 @@
                 <w:noProof/>
                 <w:webHidden/>
               </w:rPr>
-              <w:t>2</w:t>
+              <w:t>8</w:t>
             </w:r>
             <w:r>
               <w:rPr>
@@ -1889,19 +1801,21 @@
             </w:tabs>
             <w:rPr>
               <w:noProof/>
+              <w:lang w:eastAsia="ja-JP"/>
             </w:rPr>
           </w:pPr>
-          <w:hyperlink w:anchor="_Toc87115125" w:history="1">
+          <w:hyperlink w:anchor="_Toc88900997" w:history="1">
             <w:r>
               <w:rPr>
                 <w:rStyle w:val="Hyperlink"/>
                 <w:noProof/>
               </w:rPr>
-              <w:t>3.5.5</w:t>
-            </w:r>
-            <w:r>
-              <w:rPr>
-                <w:noProof/>
+              <w:t>3.4.5</w:t>
+            </w:r>
+            <w:r>
+              <w:rPr>
+                <w:noProof/>
+                <w:lang w:eastAsia="ja-JP"/>
               </w:rPr>
               <w:tab/>
             </w:r>
@@ -1931,7 +1845,7 @@
                 <w:noProof/>
                 <w:webHidden/>
               </w:rPr>
-              <w:instrText xml:space="preserve"> PAGEREF _Toc87115125 \h </w:instrText>
+              <w:instrText xml:space="preserve"> PAGEREF _Toc88900997 \h </w:instrText>
             </w:r>
             <w:r>
               <w:rPr>
@@ -1951,7 +1865,7 @@
                 <w:noProof/>
                 <w:webHidden/>
               </w:rPr>
-              <w:t>2</w:t>
+              <w:t>8</w:t>
             </w:r>
             <w:r>
               <w:rPr>
@@ -1971,9 +1885,10 @@
             </w:tabs>
             <w:rPr>
               <w:noProof/>
+              <w:lang w:eastAsia="ja-JP"/>
             </w:rPr>
           </w:pPr>
-          <w:hyperlink w:anchor="_Toc87115126" w:history="1">
+          <w:hyperlink w:anchor="_Toc88900998" w:history="1">
             <w:r>
               <w:rPr>
                 <w:rStyle w:val="Hyperlink"/>
@@ -1984,6 +1899,7 @@
             <w:r>
               <w:rPr>
                 <w:noProof/>
+                <w:lang w:eastAsia="ja-JP"/>
               </w:rPr>
               <w:tab/>
             </w:r>
@@ -2013,7 +1929,7 @@
                 <w:noProof/>
                 <w:webHidden/>
               </w:rPr>
-              <w:instrText xml:space="preserve"> PAGEREF _Toc87115126 \h </w:instrText>
+              <w:instrText xml:space="preserve"> PAGEREF _Toc88900998 \h </w:instrText>
             </w:r>
             <w:r>
               <w:rPr>
@@ -2033,7 +1949,7 @@
                 <w:noProof/>
                 <w:webHidden/>
               </w:rPr>
-              <w:t>2</w:t>
+              <w:t>8</w:t>
             </w:r>
             <w:r>
               <w:rPr>
@@ -2073,7 +1989,7 @@
       <w:pPr>
         <w:pStyle w:val="Heading1"/>
       </w:pPr>
-      <w:bookmarkStart w:id="0" w:name="_Toc87115113"/>
+      <w:bookmarkStart w:id="0" w:name="_Toc88900986"/>
       <w:r>
         <w:lastRenderedPageBreak/>
         <w:t>Introduction</w:t>
@@ -2140,7 +2056,7 @@
       <w:pPr>
         <w:pStyle w:val="Heading1"/>
       </w:pPr>
-      <w:bookmarkStart w:id="1" w:name="_Toc87115114"/>
+      <w:bookmarkStart w:id="1" w:name="_Toc88900987"/>
       <w:r>
         <w:t>Current System</w:t>
       </w:r>
@@ -2167,7 +2083,7 @@
       <w:pPr>
         <w:pStyle w:val="Heading1"/>
       </w:pPr>
-      <w:bookmarkStart w:id="2" w:name="_Toc87115115"/>
+      <w:bookmarkStart w:id="2" w:name="_Toc88900988"/>
       <w:r>
         <w:t>Proposed System</w:t>
       </w:r>
@@ -2177,7 +2093,7 @@
       <w:pPr>
         <w:pStyle w:val="Heading2"/>
       </w:pPr>
-      <w:bookmarkStart w:id="3" w:name="_Toc87115116"/>
+      <w:bookmarkStart w:id="3" w:name="_Toc88900989"/>
       <w:r>
         <w:t>Overview</w:t>
       </w:r>
@@ -2320,7 +2236,7 @@
       <w:pPr>
         <w:pStyle w:val="Heading2"/>
       </w:pPr>
-      <w:bookmarkStart w:id="4" w:name="_Toc87115117"/>
+      <w:bookmarkStart w:id="4" w:name="_Toc88900990"/>
       <w:r>
         <w:t>Functional Requirements</w:t>
       </w:r>
@@ -2352,15 +2268,13 @@
         </w:numPr>
       </w:pPr>
       <w:r>
-        <w:t xml:space="preserve">The systems should at least include access to a user’s Trello, Google Calendar, and </w:t>
-      </w:r>
-      <w:proofErr w:type="spellStart"/>
-      <w:r>
-        <w:t>Tody</w:t>
-      </w:r>
-      <w:proofErr w:type="spellEnd"/>
-      <w:r>
-        <w:t>.</w:t>
+        <w:t>The systems should at least include access to a user’s Trello</w:t>
+      </w:r>
+      <w:r>
+        <w:t xml:space="preserve"> and </w:t>
+      </w:r>
+      <w:r>
+        <w:t>Google Calendar.</w:t>
       </w:r>
     </w:p>
     <w:p>
@@ -2599,7 +2513,7 @@
       <w:pPr>
         <w:pStyle w:val="Heading2"/>
       </w:pPr>
-      <w:bookmarkStart w:id="5" w:name="_Toc87115118"/>
+      <w:bookmarkStart w:id="5" w:name="_Toc88900991"/>
       <w:r>
         <w:t xml:space="preserve">Nonfunctional </w:t>
       </w:r>
@@ -2609,10 +2523,10 @@
       <w:r>
         <w:t>equirements</w:t>
       </w:r>
+      <w:r>
+        <w:t xml:space="preserve"> and Constraints</w:t>
+      </w:r>
       <w:bookmarkEnd w:id="5"/>
-      <w:r>
-        <w:t xml:space="preserve"> and Constraints</w:t>
-      </w:r>
     </w:p>
     <w:p>
       <w:pPr>
@@ -2744,7 +2658,7 @@
       <w:pPr>
         <w:pStyle w:val="Heading2"/>
       </w:pPr>
-      <w:bookmarkStart w:id="6" w:name="_Toc87115120"/>
+      <w:bookmarkStart w:id="6" w:name="_Toc88900992"/>
       <w:r>
         <w:t xml:space="preserve">System </w:t>
       </w:r>
@@ -2866,7 +2780,7 @@
       <w:pPr>
         <w:pStyle w:val="Heading3"/>
       </w:pPr>
-      <w:bookmarkStart w:id="7" w:name="_Toc87115121"/>
+      <w:bookmarkStart w:id="7" w:name="_Toc88900993"/>
       <w:r>
         <w:t>Scenarios</w:t>
       </w:r>
@@ -2924,7 +2838,19 @@
               <w:rPr>
                 <w:u w:val="single"/>
               </w:rPr>
-              <w:t>viewCuurentTodyTasks</w:t>
+              <w:t>viewCuurentT</w:t>
+            </w:r>
+            <w:r>
+              <w:rPr>
+                <w:u w:val="single"/>
+              </w:rPr>
+              <w:t>rello</w:t>
+            </w:r>
+            <w:r>
+              <w:rPr>
+                <w:u w:val="single"/>
+              </w:rPr>
+              <w:t>Tasks</w:t>
             </w:r>
             <w:proofErr w:type="spellEnd"/>
           </w:p>
@@ -3015,7 +2941,13 @@
               <w:t>Alice wishes to look at the current</w:t>
             </w:r>
             <w:r>
-              <w:t xml:space="preserve"> Today tasks need to be completed to</w:t>
+              <w:t xml:space="preserve"> </w:t>
+            </w:r>
+            <w:r>
+              <w:t>Trello</w:t>
+            </w:r>
+            <w:r>
+              <w:t xml:space="preserve"> tasks need to be completed to</w:t>
             </w:r>
             <w:r>
               <w:t xml:space="preserve"> decide what to work on today and if there are any time-sensitive tasks.</w:t>
@@ -3074,11 +3006,9 @@
             <w:r>
               <w:t xml:space="preserve">down to just </w:t>
             </w:r>
-            <w:proofErr w:type="spellStart"/>
-            <w:r>
-              <w:t>Tody</w:t>
-            </w:r>
-            <w:proofErr w:type="spellEnd"/>
+            <w:r>
+              <w:t>Trello</w:t>
+            </w:r>
             <w:r>
               <w:t xml:space="preserve"> to </w:t>
             </w:r>
@@ -4166,7 +4096,7 @@
       <w:pPr>
         <w:pStyle w:val="Heading3"/>
       </w:pPr>
-      <w:bookmarkStart w:id="8" w:name="_Toc87115122"/>
+      <w:bookmarkStart w:id="8" w:name="_Toc88900994"/>
       <w:r>
         <w:t xml:space="preserve">Use </w:t>
       </w:r>
@@ -5424,10 +5354,7 @@
               <w:t>Smart Mirror</w:t>
             </w:r>
             <w:r>
-              <w:t xml:space="preserve"> must be able to detect inactivity and log the user out to preserve personal task </w:t>
-            </w:r>
-            <w:r>
-              <w:t>privacy</w:t>
+              <w:t xml:space="preserve"> must be able to detect inactivity and log the user out to preserve personal task privacy</w:t>
             </w:r>
           </w:p>
         </w:tc>
@@ -5771,10 +5698,10 @@
               <w:t xml:space="preserve"> can choose to open </w:t>
             </w:r>
             <w:r>
-              <w:t>the notification or ignore it to open at a later time</w:t>
-            </w:r>
-            <w:r>
-              <w:t xml:space="preserve"> </w:t>
+              <w:t xml:space="preserve">the notification or ignore it to open </w:t>
+            </w:r>
+            <w:r>
+              <w:t>later</w:t>
             </w:r>
           </w:p>
           <w:p>
@@ -5937,9 +5864,6 @@
             </w:r>
             <w:r>
               <w:t xml:space="preserve"> the newly added task through the </w:t>
-            </w:r>
-            <w:r>
-              <w:t xml:space="preserve"> </w:t>
             </w:r>
             <w:r>
               <w:rPr>
@@ -6616,10 +6540,7 @@
               </w:rPr>
             </w:pPr>
             <w:r>
-              <w:t xml:space="preserve">Initiated by </w:t>
-            </w:r>
-            <w:r>
-              <w:t xml:space="preserve">an existing </w:t>
+              <w:t xml:space="preserve">Initiated by an existing </w:t>
             </w:r>
             <w:proofErr w:type="spellStart"/>
             <w:r>
@@ -7009,10 +6930,7 @@
               <w:t xml:space="preserve"> </w:t>
             </w:r>
             <w:r>
-              <w:t xml:space="preserve">can view and explore the tasks </w:t>
-            </w:r>
-            <w:r>
-              <w:t>of the initially added account</w:t>
+              <w:t>can view and explore the tasks of the initially added account</w:t>
             </w:r>
           </w:p>
         </w:tc>
@@ -7076,10 +6994,7 @@
               <w:t>Smart Mirror</w:t>
             </w:r>
             <w:r>
-              <w:t xml:space="preserve"> must be able to detect inactivity and log the user out to preserve personal </w:t>
-            </w:r>
-            <w:r>
-              <w:t>privacy</w:t>
+              <w:t xml:space="preserve"> must be able to detect inactivity and log the user out to preserve personal privacy</w:t>
             </w:r>
           </w:p>
           <w:p>
@@ -7221,10 +7136,7 @@
               </w:rPr>
             </w:pPr>
             <w:r>
-              <w:t>Initiated by a</w:t>
-            </w:r>
-            <w:r>
-              <w:t xml:space="preserve">nd Communicates with the first </w:t>
+              <w:t xml:space="preserve">Initiated by and Communicates with the first </w:t>
             </w:r>
             <w:proofErr w:type="spellStart"/>
             <w:r>
@@ -7611,7 +7523,7 @@
       <w:pPr>
         <w:pStyle w:val="Heading3"/>
       </w:pPr>
-      <w:bookmarkStart w:id="9" w:name="_Toc87115123"/>
+      <w:bookmarkStart w:id="9" w:name="_Toc88900995"/>
       <w:r>
         <w:t xml:space="preserve">Object </w:t>
       </w:r>
@@ -7624,26 +7536,78 @@
       <w:bookmarkEnd w:id="9"/>
     </w:p>
     <w:p>
-      <w:pPr>
-        <w:pStyle w:val="Heading3"/>
-      </w:pPr>
-      <w:bookmarkStart w:id="10" w:name="_Toc87115124"/>
-      <w:r>
-        <w:t xml:space="preserve">Dynamic </w:t>
-      </w:r>
-      <w:r>
-        <w:t>M</w:t>
-      </w:r>
-      <w:r>
-        <w:t>odel</w:t>
-      </w:r>
-      <w:bookmarkEnd w:id="10"/>
+      <w:r>
+        <w:rPr>
+          <w:noProof/>
+        </w:rPr>
+        <w:drawing>
+          <wp:inline distT="0" distB="0" distL="0" distR="0" wp14:anchorId="3B57F3C2" wp14:editId="33795885">
+            <wp:extent cx="5943600" cy="3392805"/>
+            <wp:effectExtent l="0" t="0" r="0" b="0"/>
+            <wp:docPr id="1" name="Picture 1"/>
+            <wp:cNvGraphicFramePr>
+              <a:graphicFrameLocks xmlns:a="http://schemas.openxmlformats.org/drawingml/2006/main" noChangeAspect="1"/>
+            </wp:cNvGraphicFramePr>
+            <a:graphic xmlns:a="http://schemas.openxmlformats.org/drawingml/2006/main">
+              <a:graphicData uri="http://schemas.openxmlformats.org/drawingml/2006/picture">
+                <pic:pic xmlns:pic="http://schemas.openxmlformats.org/drawingml/2006/picture">
+                  <pic:nvPicPr>
+                    <pic:cNvPr id="1" name=""/>
+                    <pic:cNvPicPr/>
+                  </pic:nvPicPr>
+                  <pic:blipFill>
+                    <a:blip r:embed="rId7" cstate="print">
+                      <a:extLst>
+                        <a:ext uri="{28A0092B-C50C-407E-A947-70E740481C1C}">
+                          <a14:useLocalDpi xmlns:a14="http://schemas.microsoft.com/office/drawing/2010/main" val="0"/>
+                        </a:ext>
+                      </a:extLst>
+                    </a:blip>
+                    <a:stretch>
+                      <a:fillRect/>
+                    </a:stretch>
+                  </pic:blipFill>
+                  <pic:spPr>
+                    <a:xfrm>
+                      <a:off x="0" y="0"/>
+                      <a:ext cx="5943600" cy="3392805"/>
+                    </a:xfrm>
+                    <a:prstGeom prst="rect">
+                      <a:avLst/>
+                    </a:prstGeom>
+                  </pic:spPr>
+                </pic:pic>
+              </a:graphicData>
+            </a:graphic>
+          </wp:inline>
+        </w:drawing>
+      </w:r>
     </w:p>
     <w:p>
       <w:pPr>
         <w:pStyle w:val="Heading3"/>
       </w:pPr>
-      <w:bookmarkStart w:id="11" w:name="_Toc87115125"/>
+      <w:bookmarkStart w:id="10" w:name="_Toc88900996"/>
+      <w:r>
+        <w:lastRenderedPageBreak/>
+        <w:t xml:space="preserve">Dynamic </w:t>
+      </w:r>
+      <w:r>
+        <w:t>M</w:t>
+      </w:r>
+      <w:r>
+        <w:t>odel</w:t>
+      </w:r>
+      <w:bookmarkEnd w:id="10"/>
+      <w:r>
+        <w:t>s</w:t>
+      </w:r>
+    </w:p>
+    <w:p>
+      <w:pPr>
+        <w:pStyle w:val="Heading3"/>
+      </w:pPr>
+      <w:bookmarkStart w:id="11" w:name="_Toc88900997"/>
       <w:r>
         <w:t>User Interface</w:t>
       </w:r>
@@ -7653,7 +7617,7 @@
       <w:pPr>
         <w:pStyle w:val="Heading1"/>
       </w:pPr>
-      <w:bookmarkStart w:id="12" w:name="_Toc87115126"/>
+      <w:bookmarkStart w:id="12" w:name="_Toc88900998"/>
       <w:r>
         <w:t>Glossary</w:t>
       </w:r>
@@ -10406,6 +10370,7 @@
   <w:style w:type="character" w:default="1" w:styleId="DefaultParagraphFont">
     <w:name w:val="Default Paragraph Font"/>
     <w:uiPriority w:val="1"/>
+    <w:semiHidden/>
     <w:unhideWhenUsed/>
   </w:style>
   <w:style w:type="table" w:default="1" w:styleId="TableNormal">
@@ -11163,6 +11128,26 @@
 </a:theme>
 </file>
 
+<file path=word/webextensions/taskpanes.xml><?xml version="1.0" encoding="utf-8"?>
+<wetp:taskpanes xmlns:wetp="http://schemas.microsoft.com/office/webextensions/taskpanes/2010/11">
+  <wetp:taskpane dockstate="right" visibility="0" width="700" row="0">
+    <wetp:webextensionref xmlns:r="http://schemas.openxmlformats.org/officeDocument/2006/relationships" r:id="rId1"/>
+  </wetp:taskpane>
+</wetp:taskpanes>
+</file>
+
+<file path=word/webextensions/webextension1.xml><?xml version="1.0" encoding="utf-8"?>
+<we:webextension xmlns:we="http://schemas.microsoft.com/office/webextensions/webextension/2010/11" id="{B20E5FD0-9D06-45BE-9EF8-DEA121000ABA}">
+  <we:reference id="wa200000113" version="1.0.0.0" store="en-US" storeType="OMEX"/>
+  <we:alternateReferences>
+    <we:reference id="wa200000113" version="1.0.0.0" store="wa200000113" storeType="OMEX"/>
+  </we:alternateReferences>
+  <we:properties/>
+  <we:bindings/>
+  <we:snapshot xmlns:r="http://schemas.openxmlformats.org/officeDocument/2006/relationships"/>
+</we:webextension>
+</file>
+
 <file path=customXml/item1.xml><?xml version="1.0" encoding="utf-8"?>
 <CoverPageProperties xmlns="http://schemas.microsoft.com/office/2006/coverPageProps">
   <PublishDate/>

</xml_diff>

<commit_message>
adding some base classes along with the dynamic objects
</commit_message>
<xml_diff>
--- a/RequirementsAnalysis.docx
+++ b/RequirementsAnalysis.docx
@@ -378,15 +378,7 @@
                                         <w:sz w:val="20"/>
                                         <w:szCs w:val="20"/>
                                       </w:rPr>
-                                      <w:t xml:space="preserve"> </w:t>
-                                    </w:r>
-                                    <w:r>
-                                      <w:rPr>
-                                        <w:color w:val="595959" w:themeColor="text1" w:themeTint="A6"/>
-                                        <w:sz w:val="20"/>
-                                        <w:szCs w:val="20"/>
-                                      </w:rPr>
-                                      <w:t xml:space="preserve">Bruegge &amp; Dutoit </w:t>
+                                      <w:t xml:space="preserve"> Bruegge &amp; Dutoit </w:t>
                                     </w:r>
                                     <w:r>
                                       <w:rPr>
@@ -868,7 +860,6 @@
             </w:tabs>
             <w:rPr>
               <w:noProof/>
-              <w:lang w:eastAsia="ja-JP"/>
             </w:rPr>
           </w:pPr>
           <w:r>
@@ -880,7 +871,7 @@
           <w:r>
             <w:fldChar w:fldCharType="separate"/>
           </w:r>
-          <w:hyperlink w:anchor="_Toc88900986" w:history="1">
+          <w:hyperlink w:anchor="_Toc89114803" w:history="1">
             <w:r>
               <w:rPr>
                 <w:rStyle w:val="Hyperlink"/>
@@ -891,7 +882,6 @@
             <w:r>
               <w:rPr>
                 <w:noProof/>
-                <w:lang w:eastAsia="ja-JP"/>
               </w:rPr>
               <w:tab/>
             </w:r>
@@ -921,7 +911,7 @@
                 <w:noProof/>
                 <w:webHidden/>
               </w:rPr>
-              <w:instrText xml:space="preserve"> PAGEREF _Toc88900986 \h </w:instrText>
+              <w:instrText xml:space="preserve"> PAGEREF _Toc89114803 \h </w:instrText>
             </w:r>
             <w:r>
               <w:rPr>
@@ -961,10 +951,9 @@
             </w:tabs>
             <w:rPr>
               <w:noProof/>
-              <w:lang w:eastAsia="ja-JP"/>
             </w:rPr>
           </w:pPr>
-          <w:hyperlink w:anchor="_Toc88900987" w:history="1">
+          <w:hyperlink w:anchor="_Toc89114804" w:history="1">
             <w:r>
               <w:rPr>
                 <w:rStyle w:val="Hyperlink"/>
@@ -975,7 +964,6 @@
             <w:r>
               <w:rPr>
                 <w:noProof/>
-                <w:lang w:eastAsia="ja-JP"/>
               </w:rPr>
               <w:tab/>
             </w:r>
@@ -1005,7 +993,7 @@
                 <w:noProof/>
                 <w:webHidden/>
               </w:rPr>
-              <w:instrText xml:space="preserve"> PAGEREF _Toc88900987 \h </w:instrText>
+              <w:instrText xml:space="preserve"> PAGEREF _Toc89114804 \h </w:instrText>
             </w:r>
             <w:r>
               <w:rPr>
@@ -1045,10 +1033,9 @@
             </w:tabs>
             <w:rPr>
               <w:noProof/>
-              <w:lang w:eastAsia="ja-JP"/>
             </w:rPr>
           </w:pPr>
-          <w:hyperlink w:anchor="_Toc88900988" w:history="1">
+          <w:hyperlink w:anchor="_Toc89114805" w:history="1">
             <w:r>
               <w:rPr>
                 <w:rStyle w:val="Hyperlink"/>
@@ -1059,7 +1046,6 @@
             <w:r>
               <w:rPr>
                 <w:noProof/>
-                <w:lang w:eastAsia="ja-JP"/>
               </w:rPr>
               <w:tab/>
             </w:r>
@@ -1089,7 +1075,7 @@
                 <w:noProof/>
                 <w:webHidden/>
               </w:rPr>
-              <w:instrText xml:space="preserve"> PAGEREF _Toc88900988 \h </w:instrText>
+              <w:instrText xml:space="preserve"> PAGEREF _Toc89114805 \h </w:instrText>
             </w:r>
             <w:r>
               <w:rPr>
@@ -1129,10 +1115,9 @@
             </w:tabs>
             <w:rPr>
               <w:noProof/>
-              <w:lang w:eastAsia="ja-JP"/>
             </w:rPr>
           </w:pPr>
-          <w:hyperlink w:anchor="_Toc88900989" w:history="1">
+          <w:hyperlink w:anchor="_Toc89114806" w:history="1">
             <w:r>
               <w:rPr>
                 <w:rStyle w:val="Hyperlink"/>
@@ -1143,7 +1128,6 @@
             <w:r>
               <w:rPr>
                 <w:noProof/>
-                <w:lang w:eastAsia="ja-JP"/>
               </w:rPr>
               <w:tab/>
             </w:r>
@@ -1173,7 +1157,7 @@
                 <w:noProof/>
                 <w:webHidden/>
               </w:rPr>
-              <w:instrText xml:space="preserve"> PAGEREF _Toc88900989 \h </w:instrText>
+              <w:instrText xml:space="preserve"> PAGEREF _Toc89114806 \h </w:instrText>
             </w:r>
             <w:r>
               <w:rPr>
@@ -1213,10 +1197,9 @@
             </w:tabs>
             <w:rPr>
               <w:noProof/>
-              <w:lang w:eastAsia="ja-JP"/>
             </w:rPr>
           </w:pPr>
-          <w:hyperlink w:anchor="_Toc88900990" w:history="1">
+          <w:hyperlink w:anchor="_Toc89114807" w:history="1">
             <w:r>
               <w:rPr>
                 <w:rStyle w:val="Hyperlink"/>
@@ -1227,7 +1210,6 @@
             <w:r>
               <w:rPr>
                 <w:noProof/>
-                <w:lang w:eastAsia="ja-JP"/>
               </w:rPr>
               <w:tab/>
             </w:r>
@@ -1257,7 +1239,7 @@
                 <w:noProof/>
                 <w:webHidden/>
               </w:rPr>
-              <w:instrText xml:space="preserve"> PAGEREF _Toc88900990 \h </w:instrText>
+              <w:instrText xml:space="preserve"> PAGEREF _Toc89114807 \h </w:instrText>
             </w:r>
             <w:r>
               <w:rPr>
@@ -1297,10 +1279,9 @@
             </w:tabs>
             <w:rPr>
               <w:noProof/>
-              <w:lang w:eastAsia="ja-JP"/>
             </w:rPr>
           </w:pPr>
-          <w:hyperlink w:anchor="_Toc88900991" w:history="1">
+          <w:hyperlink w:anchor="_Toc89114808" w:history="1">
             <w:r>
               <w:rPr>
                 <w:rStyle w:val="Hyperlink"/>
@@ -1311,7 +1292,6 @@
             <w:r>
               <w:rPr>
                 <w:noProof/>
-                <w:lang w:eastAsia="ja-JP"/>
               </w:rPr>
               <w:tab/>
             </w:r>
@@ -1341,7 +1321,7 @@
                 <w:noProof/>
                 <w:webHidden/>
               </w:rPr>
-              <w:instrText xml:space="preserve"> PAGEREF _Toc88900991 \h </w:instrText>
+              <w:instrText xml:space="preserve"> PAGEREF _Toc89114808 \h </w:instrText>
             </w:r>
             <w:r>
               <w:rPr>
@@ -1381,10 +1361,9 @@
             </w:tabs>
             <w:rPr>
               <w:noProof/>
-              <w:lang w:eastAsia="ja-JP"/>
             </w:rPr>
           </w:pPr>
-          <w:hyperlink w:anchor="_Toc88900992" w:history="1">
+          <w:hyperlink w:anchor="_Toc89114809" w:history="1">
             <w:r>
               <w:rPr>
                 <w:rStyle w:val="Hyperlink"/>
@@ -1395,7 +1374,6 @@
             <w:r>
               <w:rPr>
                 <w:noProof/>
-                <w:lang w:eastAsia="ja-JP"/>
               </w:rPr>
               <w:tab/>
             </w:r>
@@ -1425,7 +1403,7 @@
                 <w:noProof/>
                 <w:webHidden/>
               </w:rPr>
-              <w:instrText xml:space="preserve"> PAGEREF _Toc88900992 \h </w:instrText>
+              <w:instrText xml:space="preserve"> PAGEREF _Toc89114809 \h </w:instrText>
             </w:r>
             <w:r>
               <w:rPr>
@@ -1465,10 +1443,9 @@
             </w:tabs>
             <w:rPr>
               <w:noProof/>
-              <w:lang w:eastAsia="ja-JP"/>
             </w:rPr>
           </w:pPr>
-          <w:hyperlink w:anchor="_Toc88900993" w:history="1">
+          <w:hyperlink w:anchor="_Toc89114810" w:history="1">
             <w:r>
               <w:rPr>
                 <w:rStyle w:val="Hyperlink"/>
@@ -1479,7 +1456,6 @@
             <w:r>
               <w:rPr>
                 <w:noProof/>
-                <w:lang w:eastAsia="ja-JP"/>
               </w:rPr>
               <w:tab/>
             </w:r>
@@ -1509,7 +1485,7 @@
                 <w:noProof/>
                 <w:webHidden/>
               </w:rPr>
-              <w:instrText xml:space="preserve"> PAGEREF _Toc88900993 \h </w:instrText>
+              <w:instrText xml:space="preserve"> PAGEREF _Toc89114810 \h </w:instrText>
             </w:r>
             <w:r>
               <w:rPr>
@@ -1549,10 +1525,9 @@
             </w:tabs>
             <w:rPr>
               <w:noProof/>
-              <w:lang w:eastAsia="ja-JP"/>
             </w:rPr>
           </w:pPr>
-          <w:hyperlink w:anchor="_Toc88900994" w:history="1">
+          <w:hyperlink w:anchor="_Toc89114811" w:history="1">
             <w:r>
               <w:rPr>
                 <w:rStyle w:val="Hyperlink"/>
@@ -1563,7 +1538,6 @@
             <w:r>
               <w:rPr>
                 <w:noProof/>
-                <w:lang w:eastAsia="ja-JP"/>
               </w:rPr>
               <w:tab/>
             </w:r>
@@ -1593,7 +1567,7 @@
                 <w:noProof/>
                 <w:webHidden/>
               </w:rPr>
-              <w:instrText xml:space="preserve"> PAGEREF _Toc88900994 \h </w:instrText>
+              <w:instrText xml:space="preserve"> PAGEREF _Toc89114811 \h </w:instrText>
             </w:r>
             <w:r>
               <w:rPr>
@@ -1633,10 +1607,9 @@
             </w:tabs>
             <w:rPr>
               <w:noProof/>
-              <w:lang w:eastAsia="ja-JP"/>
             </w:rPr>
           </w:pPr>
-          <w:hyperlink w:anchor="_Toc88900995" w:history="1">
+          <w:hyperlink w:anchor="_Toc89114812" w:history="1">
             <w:r>
               <w:rPr>
                 <w:rStyle w:val="Hyperlink"/>
@@ -1647,7 +1620,6 @@
             <w:r>
               <w:rPr>
                 <w:noProof/>
-                <w:lang w:eastAsia="ja-JP"/>
               </w:rPr>
               <w:tab/>
             </w:r>
@@ -1677,7 +1649,7 @@
                 <w:noProof/>
                 <w:webHidden/>
               </w:rPr>
-              <w:instrText xml:space="preserve"> PAGEREF _Toc88900995 \h </w:instrText>
+              <w:instrText xml:space="preserve"> PAGEREF _Toc89114812 \h </w:instrText>
             </w:r>
             <w:r>
               <w:rPr>
@@ -1697,7 +1669,7 @@
                 <w:noProof/>
                 <w:webHidden/>
               </w:rPr>
-              <w:t>8</w:t>
+              <w:t>9</w:t>
             </w:r>
             <w:r>
               <w:rPr>
@@ -1717,10 +1689,9 @@
             </w:tabs>
             <w:rPr>
               <w:noProof/>
-              <w:lang w:eastAsia="ja-JP"/>
             </w:rPr>
           </w:pPr>
-          <w:hyperlink w:anchor="_Toc88900996" w:history="1">
+          <w:hyperlink w:anchor="_Toc89114813" w:history="1">
             <w:r>
               <w:rPr>
                 <w:rStyle w:val="Hyperlink"/>
@@ -1731,7 +1702,6 @@
             <w:r>
               <w:rPr>
                 <w:noProof/>
-                <w:lang w:eastAsia="ja-JP"/>
               </w:rPr>
               <w:tab/>
             </w:r>
@@ -1740,7 +1710,7 @@
                 <w:rStyle w:val="Hyperlink"/>
                 <w:noProof/>
               </w:rPr>
-              <w:t>Dynamic Model</w:t>
+              <w:t>Dynamic Models</w:t>
             </w:r>
             <w:r>
               <w:rPr>
@@ -1761,7 +1731,7 @@
                 <w:noProof/>
                 <w:webHidden/>
               </w:rPr>
-              <w:instrText xml:space="preserve"> PAGEREF _Toc88900996 \h </w:instrText>
+              <w:instrText xml:space="preserve"> PAGEREF _Toc89114813 \h </w:instrText>
             </w:r>
             <w:r>
               <w:rPr>
@@ -1781,7 +1751,7 @@
                 <w:noProof/>
                 <w:webHidden/>
               </w:rPr>
-              <w:t>8</w:t>
+              <w:t>9</w:t>
             </w:r>
             <w:r>
               <w:rPr>
@@ -1801,10 +1771,9 @@
             </w:tabs>
             <w:rPr>
               <w:noProof/>
-              <w:lang w:eastAsia="ja-JP"/>
             </w:rPr>
           </w:pPr>
-          <w:hyperlink w:anchor="_Toc88900997" w:history="1">
+          <w:hyperlink w:anchor="_Toc89114814" w:history="1">
             <w:r>
               <w:rPr>
                 <w:rStyle w:val="Hyperlink"/>
@@ -1815,7 +1784,6 @@
             <w:r>
               <w:rPr>
                 <w:noProof/>
-                <w:lang w:eastAsia="ja-JP"/>
               </w:rPr>
               <w:tab/>
             </w:r>
@@ -1824,7 +1792,21 @@
                 <w:rStyle w:val="Hyperlink"/>
                 <w:noProof/>
               </w:rPr>
-              <w:t>User Interface</w:t>
+              <w:t>User I</w:t>
+            </w:r>
+            <w:r>
+              <w:rPr>
+                <w:rStyle w:val="Hyperlink"/>
+                <w:noProof/>
+              </w:rPr>
+              <w:t>n</w:t>
+            </w:r>
+            <w:r>
+              <w:rPr>
+                <w:rStyle w:val="Hyperlink"/>
+                <w:noProof/>
+              </w:rPr>
+              <w:t>terface</w:t>
             </w:r>
             <w:r>
               <w:rPr>
@@ -1845,7 +1827,7 @@
                 <w:noProof/>
                 <w:webHidden/>
               </w:rPr>
-              <w:instrText xml:space="preserve"> PAGEREF _Toc88900997 \h </w:instrText>
+              <w:instrText xml:space="preserve"> PAGEREF _Toc89114814 \h </w:instrText>
             </w:r>
             <w:r>
               <w:rPr>
@@ -1865,91 +1847,7 @@
                 <w:noProof/>
                 <w:webHidden/>
               </w:rPr>
-              <w:t>8</w:t>
-            </w:r>
-            <w:r>
-              <w:rPr>
-                <w:noProof/>
-                <w:webHidden/>
-              </w:rPr>
-              <w:fldChar w:fldCharType="end"/>
-            </w:r>
-          </w:hyperlink>
-        </w:p>
-        <w:p>
-          <w:pPr>
-            <w:pStyle w:val="TOC1"/>
-            <w:tabs>
-              <w:tab w:val="left" w:pos="440"/>
-              <w:tab w:val="right" w:leader="dot" w:pos="9350"/>
-            </w:tabs>
-            <w:rPr>
-              <w:noProof/>
-              <w:lang w:eastAsia="ja-JP"/>
-            </w:rPr>
-          </w:pPr>
-          <w:hyperlink w:anchor="_Toc88900998" w:history="1">
-            <w:r>
-              <w:rPr>
-                <w:rStyle w:val="Hyperlink"/>
-                <w:noProof/>
-              </w:rPr>
-              <w:t>4</w:t>
-            </w:r>
-            <w:r>
-              <w:rPr>
-                <w:noProof/>
-                <w:lang w:eastAsia="ja-JP"/>
-              </w:rPr>
-              <w:tab/>
-            </w:r>
-            <w:r>
-              <w:rPr>
-                <w:rStyle w:val="Hyperlink"/>
-                <w:noProof/>
-              </w:rPr>
-              <w:t>Glossary</w:t>
-            </w:r>
-            <w:r>
-              <w:rPr>
-                <w:noProof/>
-                <w:webHidden/>
-              </w:rPr>
-              <w:tab/>
-            </w:r>
-            <w:r>
-              <w:rPr>
-                <w:noProof/>
-                <w:webHidden/>
-              </w:rPr>
-              <w:fldChar w:fldCharType="begin"/>
-            </w:r>
-            <w:r>
-              <w:rPr>
-                <w:noProof/>
-                <w:webHidden/>
-              </w:rPr>
-              <w:instrText xml:space="preserve"> PAGEREF _Toc88900998 \h </w:instrText>
-            </w:r>
-            <w:r>
-              <w:rPr>
-                <w:noProof/>
-                <w:webHidden/>
-              </w:rPr>
-            </w:r>
-            <w:r>
-              <w:rPr>
-                <w:noProof/>
-                <w:webHidden/>
-              </w:rPr>
-              <w:fldChar w:fldCharType="separate"/>
-            </w:r>
-            <w:r>
-              <w:rPr>
-                <w:noProof/>
-                <w:webHidden/>
-              </w:rPr>
-              <w:t>8</w:t>
+              <w:t>12</w:t>
             </w:r>
             <w:r>
               <w:rPr>
@@ -1989,7 +1887,7 @@
       <w:pPr>
         <w:pStyle w:val="Heading1"/>
       </w:pPr>
-      <w:bookmarkStart w:id="0" w:name="_Toc88900986"/>
+      <w:bookmarkStart w:id="0" w:name="_Toc89114803"/>
       <w:r>
         <w:lastRenderedPageBreak/>
         <w:t>Introduction</w:t>
@@ -2056,7 +1954,7 @@
       <w:pPr>
         <w:pStyle w:val="Heading1"/>
       </w:pPr>
-      <w:bookmarkStart w:id="1" w:name="_Toc88900987"/>
+      <w:bookmarkStart w:id="1" w:name="_Toc89114804"/>
       <w:r>
         <w:t>Current System</w:t>
       </w:r>
@@ -2083,7 +1981,7 @@
       <w:pPr>
         <w:pStyle w:val="Heading1"/>
       </w:pPr>
-      <w:bookmarkStart w:id="2" w:name="_Toc88900988"/>
+      <w:bookmarkStart w:id="2" w:name="_Toc89114805"/>
       <w:r>
         <w:t>Proposed System</w:t>
       </w:r>
@@ -2093,7 +1991,7 @@
       <w:pPr>
         <w:pStyle w:val="Heading2"/>
       </w:pPr>
-      <w:bookmarkStart w:id="3" w:name="_Toc88900989"/>
+      <w:bookmarkStart w:id="3" w:name="_Toc89114806"/>
       <w:r>
         <w:t>Overview</w:t>
       </w:r>
@@ -2236,7 +2134,7 @@
       <w:pPr>
         <w:pStyle w:val="Heading2"/>
       </w:pPr>
-      <w:bookmarkStart w:id="4" w:name="_Toc88900990"/>
+      <w:bookmarkStart w:id="4" w:name="_Toc89114807"/>
       <w:r>
         <w:t>Functional Requirements</w:t>
       </w:r>
@@ -2513,7 +2411,7 @@
       <w:pPr>
         <w:pStyle w:val="Heading2"/>
       </w:pPr>
-      <w:bookmarkStart w:id="5" w:name="_Toc88900991"/>
+      <w:bookmarkStart w:id="5" w:name="_Toc89114808"/>
       <w:r>
         <w:t xml:space="preserve">Nonfunctional </w:t>
       </w:r>
@@ -2658,7 +2556,7 @@
       <w:pPr>
         <w:pStyle w:val="Heading2"/>
       </w:pPr>
-      <w:bookmarkStart w:id="6" w:name="_Toc88900992"/>
+      <w:bookmarkStart w:id="6" w:name="_Toc89114809"/>
       <w:r>
         <w:t xml:space="preserve">System </w:t>
       </w:r>
@@ -2780,7 +2678,7 @@
       <w:pPr>
         <w:pStyle w:val="Heading3"/>
       </w:pPr>
-      <w:bookmarkStart w:id="7" w:name="_Toc88900993"/>
+      <w:bookmarkStart w:id="7" w:name="_Toc89114810"/>
       <w:r>
         <w:t>Scenarios</w:t>
       </w:r>
@@ -4096,7 +3994,7 @@
       <w:pPr>
         <w:pStyle w:val="Heading3"/>
       </w:pPr>
-      <w:bookmarkStart w:id="8" w:name="_Toc88900994"/>
+      <w:bookmarkStart w:id="8" w:name="_Toc89114811"/>
       <w:r>
         <w:t xml:space="preserve">Use </w:t>
       </w:r>
@@ -4313,19 +4211,13 @@
               <w:t>displ</w:t>
             </w:r>
             <w:r>
-              <w:t xml:space="preserve">ays the user’s </w:t>
-            </w:r>
-            <w:proofErr w:type="spellStart"/>
-            <w:r>
-              <w:rPr>
-                <w:b/>
-                <w:bCs/>
-              </w:rPr>
-              <w:t>HomeScreen</w:t>
-            </w:r>
-            <w:proofErr w:type="spellEnd"/>
-            <w:r>
-              <w:t xml:space="preserve"> with all the valid actions for the user to take.</w:t>
+              <w:t xml:space="preserve">ays the </w:t>
+            </w:r>
+            <w:r>
+              <w:t xml:space="preserve">user’s </w:t>
+            </w:r>
+            <w:r>
+              <w:t>valid actions.</w:t>
             </w:r>
           </w:p>
         </w:tc>
@@ -7523,8 +7415,9 @@
       <w:pPr>
         <w:pStyle w:val="Heading3"/>
       </w:pPr>
-      <w:bookmarkStart w:id="9" w:name="_Toc88900995"/>
-      <w:r>
+      <w:bookmarkStart w:id="9" w:name="_Toc89114812"/>
+      <w:r>
+        <w:lastRenderedPageBreak/>
         <w:t xml:space="preserve">Object </w:t>
       </w:r>
       <w:r>
@@ -7541,10 +7434,10 @@
           <w:noProof/>
         </w:rPr>
         <w:drawing>
-          <wp:inline distT="0" distB="0" distL="0" distR="0" wp14:anchorId="3B57F3C2" wp14:editId="33795885">
-            <wp:extent cx="5943600" cy="3392805"/>
+          <wp:inline distT="0" distB="0" distL="0" distR="0" wp14:anchorId="1590A02A" wp14:editId="2D3F4BF2">
+            <wp:extent cx="5943600" cy="3698875"/>
             <wp:effectExtent l="0" t="0" r="0" b="0"/>
-            <wp:docPr id="1" name="Picture 1"/>
+            <wp:docPr id="5" name="Picture 5"/>
             <wp:cNvGraphicFramePr>
               <a:graphicFrameLocks xmlns:a="http://schemas.openxmlformats.org/drawingml/2006/main" noChangeAspect="1"/>
             </wp:cNvGraphicFramePr>
@@ -7552,7 +7445,7 @@
               <a:graphicData uri="http://schemas.openxmlformats.org/drawingml/2006/picture">
                 <pic:pic xmlns:pic="http://schemas.openxmlformats.org/drawingml/2006/picture">
                   <pic:nvPicPr>
-                    <pic:cNvPr id="1" name=""/>
+                    <pic:cNvPr id="5" name=""/>
                     <pic:cNvPicPr/>
                   </pic:nvPicPr>
                   <pic:blipFill>
@@ -7570,7 +7463,7 @@
                   <pic:spPr>
                     <a:xfrm>
                       <a:off x="0" y="0"/>
-                      <a:ext cx="5943600" cy="3392805"/>
+                      <a:ext cx="5943600" cy="3698875"/>
                     </a:xfrm>
                     <a:prstGeom prst="rect">
                       <a:avLst/>
@@ -7587,9 +7480,8 @@
       <w:pPr>
         <w:pStyle w:val="Heading3"/>
       </w:pPr>
-      <w:bookmarkStart w:id="10" w:name="_Toc88900996"/>
-      <w:r>
-        <w:lastRenderedPageBreak/>
+      <w:bookmarkStart w:id="10" w:name="_Toc89114813"/>
+      <w:r>
         <w:t xml:space="preserve">Dynamic </w:t>
       </w:r>
       <w:r>
@@ -7598,30 +7490,359 @@
       <w:r>
         <w:t>odel</w:t>
       </w:r>
+      <w:r>
+        <w:t>s</w:t>
+      </w:r>
       <w:bookmarkEnd w:id="10"/>
-      <w:r>
-        <w:t>s</w:t>
-      </w:r>
     </w:p>
     <w:p>
-      <w:pPr>
-        <w:pStyle w:val="Heading3"/>
-      </w:pPr>
-      <w:bookmarkStart w:id="11" w:name="_Toc88900997"/>
-      <w:r>
-        <w:t>User Interface</w:t>
-      </w:r>
-      <w:bookmarkEnd w:id="11"/>
+      <w:r>
+        <w:rPr>
+          <w:noProof/>
+        </w:rPr>
+        <w:drawing>
+          <wp:inline distT="0" distB="0" distL="0" distR="0" wp14:anchorId="2FD54180" wp14:editId="28DD7B78">
+            <wp:extent cx="4295775" cy="2400310"/>
+            <wp:effectExtent l="0" t="0" r="0" b="0"/>
+            <wp:docPr id="6" name="Picture 6"/>
+            <wp:cNvGraphicFramePr>
+              <a:graphicFrameLocks xmlns:a="http://schemas.openxmlformats.org/drawingml/2006/main" noChangeAspect="1"/>
+            </wp:cNvGraphicFramePr>
+            <a:graphic xmlns:a="http://schemas.openxmlformats.org/drawingml/2006/main">
+              <a:graphicData uri="http://schemas.openxmlformats.org/drawingml/2006/picture">
+                <pic:pic xmlns:pic="http://schemas.openxmlformats.org/drawingml/2006/picture">
+                  <pic:nvPicPr>
+                    <pic:cNvPr id="6" name=""/>
+                    <pic:cNvPicPr/>
+                  </pic:nvPicPr>
+                  <pic:blipFill>
+                    <a:blip r:embed="rId8" cstate="print">
+                      <a:extLst>
+                        <a:ext uri="{28A0092B-C50C-407E-A947-70E740481C1C}">
+                          <a14:useLocalDpi xmlns:a14="http://schemas.microsoft.com/office/drawing/2010/main" val="0"/>
+                        </a:ext>
+                      </a:extLst>
+                    </a:blip>
+                    <a:stretch>
+                      <a:fillRect/>
+                    </a:stretch>
+                  </pic:blipFill>
+                  <pic:spPr>
+                    <a:xfrm>
+                      <a:off x="0" y="0"/>
+                      <a:ext cx="4295775" cy="2400310"/>
+                    </a:xfrm>
+                    <a:prstGeom prst="rect">
+                      <a:avLst/>
+                    </a:prstGeom>
+                  </pic:spPr>
+                </pic:pic>
+              </a:graphicData>
+            </a:graphic>
+          </wp:inline>
+        </w:drawing>
+      </w:r>
     </w:p>
     <w:p>
-      <w:pPr>
-        <w:pStyle w:val="Heading1"/>
-      </w:pPr>
-      <w:bookmarkStart w:id="12" w:name="_Toc88900998"/>
-      <w:r>
-        <w:t>Glossary</w:t>
-      </w:r>
-      <w:bookmarkEnd w:id="12"/>
+      <w:r>
+        <w:rPr>
+          <w:noProof/>
+        </w:rPr>
+        <w:lastRenderedPageBreak/>
+        <w:drawing>
+          <wp:inline distT="0" distB="0" distL="0" distR="0" wp14:anchorId="55A395C3" wp14:editId="7F45DC57">
+            <wp:extent cx="5819775" cy="2972065"/>
+            <wp:effectExtent l="0" t="0" r="0" b="0"/>
+            <wp:docPr id="8" name="Picture 8"/>
+            <wp:cNvGraphicFramePr>
+              <a:graphicFrameLocks xmlns:a="http://schemas.openxmlformats.org/drawingml/2006/main" noChangeAspect="1"/>
+            </wp:cNvGraphicFramePr>
+            <a:graphic xmlns:a="http://schemas.openxmlformats.org/drawingml/2006/main">
+              <a:graphicData uri="http://schemas.openxmlformats.org/drawingml/2006/picture">
+                <pic:pic xmlns:pic="http://schemas.openxmlformats.org/drawingml/2006/picture">
+                  <pic:nvPicPr>
+                    <pic:cNvPr id="8" name=""/>
+                    <pic:cNvPicPr/>
+                  </pic:nvPicPr>
+                  <pic:blipFill>
+                    <a:blip r:embed="rId9" cstate="print">
+                      <a:extLst>
+                        <a:ext uri="{28A0092B-C50C-407E-A947-70E740481C1C}">
+                          <a14:useLocalDpi xmlns:a14="http://schemas.microsoft.com/office/drawing/2010/main" val="0"/>
+                        </a:ext>
+                      </a:extLst>
+                    </a:blip>
+                    <a:stretch>
+                      <a:fillRect/>
+                    </a:stretch>
+                  </pic:blipFill>
+                  <pic:spPr>
+                    <a:xfrm>
+                      <a:off x="0" y="0"/>
+                      <a:ext cx="5819775" cy="2972065"/>
+                    </a:xfrm>
+                    <a:prstGeom prst="rect">
+                      <a:avLst/>
+                    </a:prstGeom>
+                  </pic:spPr>
+                </pic:pic>
+              </a:graphicData>
+            </a:graphic>
+          </wp:inline>
+        </w:drawing>
+      </w:r>
+    </w:p>
+    <w:p>
+      <w:r>
+        <w:rPr>
+          <w:noProof/>
+        </w:rPr>
+        <w:drawing>
+          <wp:inline distT="0" distB="0" distL="0" distR="0" wp14:anchorId="24276CA5" wp14:editId="166AAABB">
+            <wp:extent cx="5819775" cy="2771855"/>
+            <wp:effectExtent l="0" t="0" r="0" b="9525"/>
+            <wp:docPr id="10" name="Picture 10"/>
+            <wp:cNvGraphicFramePr>
+              <a:graphicFrameLocks xmlns:a="http://schemas.openxmlformats.org/drawingml/2006/main" noChangeAspect="1"/>
+            </wp:cNvGraphicFramePr>
+            <a:graphic xmlns:a="http://schemas.openxmlformats.org/drawingml/2006/main">
+              <a:graphicData uri="http://schemas.openxmlformats.org/drawingml/2006/picture">
+                <pic:pic xmlns:pic="http://schemas.openxmlformats.org/drawingml/2006/picture">
+                  <pic:nvPicPr>
+                    <pic:cNvPr id="10" name=""/>
+                    <pic:cNvPicPr/>
+                  </pic:nvPicPr>
+                  <pic:blipFill>
+                    <a:blip r:embed="rId10" cstate="print">
+                      <a:extLst>
+                        <a:ext uri="{28A0092B-C50C-407E-A947-70E740481C1C}">
+                          <a14:useLocalDpi xmlns:a14="http://schemas.microsoft.com/office/drawing/2010/main" val="0"/>
+                        </a:ext>
+                      </a:extLst>
+                    </a:blip>
+                    <a:stretch>
+                      <a:fillRect/>
+                    </a:stretch>
+                  </pic:blipFill>
+                  <pic:spPr>
+                    <a:xfrm>
+                      <a:off x="0" y="0"/>
+                      <a:ext cx="5819775" cy="2771855"/>
+                    </a:xfrm>
+                    <a:prstGeom prst="rect">
+                      <a:avLst/>
+                    </a:prstGeom>
+                  </pic:spPr>
+                </pic:pic>
+              </a:graphicData>
+            </a:graphic>
+          </wp:inline>
+        </w:drawing>
+      </w:r>
+    </w:p>
+    <w:p>
+      <w:r>
+        <w:rPr>
+          <w:noProof/>
+        </w:rPr>
+        <w:lastRenderedPageBreak/>
+        <w:drawing>
+          <wp:inline distT="0" distB="0" distL="0" distR="0" wp14:anchorId="1C9E4191" wp14:editId="416C5E6C">
+            <wp:extent cx="5943600" cy="2366010"/>
+            <wp:effectExtent l="0" t="0" r="0" b="0"/>
+            <wp:docPr id="11" name="Picture 11"/>
+            <wp:cNvGraphicFramePr>
+              <a:graphicFrameLocks xmlns:a="http://schemas.openxmlformats.org/drawingml/2006/main" noChangeAspect="1"/>
+            </wp:cNvGraphicFramePr>
+            <a:graphic xmlns:a="http://schemas.openxmlformats.org/drawingml/2006/main">
+              <a:graphicData uri="http://schemas.openxmlformats.org/drawingml/2006/picture">
+                <pic:pic xmlns:pic="http://schemas.openxmlformats.org/drawingml/2006/picture">
+                  <pic:nvPicPr>
+                    <pic:cNvPr id="11" name=""/>
+                    <pic:cNvPicPr/>
+                  </pic:nvPicPr>
+                  <pic:blipFill>
+                    <a:blip r:embed="rId11" cstate="print">
+                      <a:extLst>
+                        <a:ext uri="{28A0092B-C50C-407E-A947-70E740481C1C}">
+                          <a14:useLocalDpi xmlns:a14="http://schemas.microsoft.com/office/drawing/2010/main" val="0"/>
+                        </a:ext>
+                      </a:extLst>
+                    </a:blip>
+                    <a:stretch>
+                      <a:fillRect/>
+                    </a:stretch>
+                  </pic:blipFill>
+                  <pic:spPr>
+                    <a:xfrm>
+                      <a:off x="0" y="0"/>
+                      <a:ext cx="5943600" cy="2366010"/>
+                    </a:xfrm>
+                    <a:prstGeom prst="rect">
+                      <a:avLst/>
+                    </a:prstGeom>
+                  </pic:spPr>
+                </pic:pic>
+              </a:graphicData>
+            </a:graphic>
+          </wp:inline>
+        </w:drawing>
+      </w:r>
+    </w:p>
+    <w:p>
+      <w:r>
+        <w:rPr>
+          <w:noProof/>
+        </w:rPr>
+        <w:drawing>
+          <wp:inline distT="0" distB="0" distL="0" distR="0" wp14:anchorId="7CD3A0F4" wp14:editId="63BE1032">
+            <wp:extent cx="5943600" cy="3634105"/>
+            <wp:effectExtent l="0" t="0" r="0" b="4445"/>
+            <wp:docPr id="12" name="Picture 12"/>
+            <wp:cNvGraphicFramePr>
+              <a:graphicFrameLocks xmlns:a="http://schemas.openxmlformats.org/drawingml/2006/main" noChangeAspect="1"/>
+            </wp:cNvGraphicFramePr>
+            <a:graphic xmlns:a="http://schemas.openxmlformats.org/drawingml/2006/main">
+              <a:graphicData uri="http://schemas.openxmlformats.org/drawingml/2006/picture">
+                <pic:pic xmlns:pic="http://schemas.openxmlformats.org/drawingml/2006/picture">
+                  <pic:nvPicPr>
+                    <pic:cNvPr id="12" name=""/>
+                    <pic:cNvPicPr/>
+                  </pic:nvPicPr>
+                  <pic:blipFill>
+                    <a:blip r:embed="rId12" cstate="print">
+                      <a:extLst>
+                        <a:ext uri="{28A0092B-C50C-407E-A947-70E740481C1C}">
+                          <a14:useLocalDpi xmlns:a14="http://schemas.microsoft.com/office/drawing/2010/main" val="0"/>
+                        </a:ext>
+                      </a:extLst>
+                    </a:blip>
+                    <a:stretch>
+                      <a:fillRect/>
+                    </a:stretch>
+                  </pic:blipFill>
+                  <pic:spPr>
+                    <a:xfrm>
+                      <a:off x="0" y="0"/>
+                      <a:ext cx="5943600" cy="3634105"/>
+                    </a:xfrm>
+                    <a:prstGeom prst="rect">
+                      <a:avLst/>
+                    </a:prstGeom>
+                  </pic:spPr>
+                </pic:pic>
+              </a:graphicData>
+            </a:graphic>
+          </wp:inline>
+        </w:drawing>
+      </w:r>
+    </w:p>
+    <w:p>
+      <w:r>
+        <w:rPr>
+          <w:noProof/>
+        </w:rPr>
+        <w:lastRenderedPageBreak/>
+        <w:drawing>
+          <wp:inline distT="0" distB="0" distL="0" distR="0" wp14:anchorId="61B79284" wp14:editId="7441428D">
+            <wp:extent cx="5724525" cy="2867155"/>
+            <wp:effectExtent l="0" t="0" r="0" b="9525"/>
+            <wp:docPr id="13" name="Picture 13"/>
+            <wp:cNvGraphicFramePr>
+              <a:graphicFrameLocks xmlns:a="http://schemas.openxmlformats.org/drawingml/2006/main" noChangeAspect="1"/>
+            </wp:cNvGraphicFramePr>
+            <a:graphic xmlns:a="http://schemas.openxmlformats.org/drawingml/2006/main">
+              <a:graphicData uri="http://schemas.openxmlformats.org/drawingml/2006/picture">
+                <pic:pic xmlns:pic="http://schemas.openxmlformats.org/drawingml/2006/picture">
+                  <pic:nvPicPr>
+                    <pic:cNvPr id="13" name=""/>
+                    <pic:cNvPicPr/>
+                  </pic:nvPicPr>
+                  <pic:blipFill>
+                    <a:blip r:embed="rId13" cstate="print">
+                      <a:extLst>
+                        <a:ext uri="{28A0092B-C50C-407E-A947-70E740481C1C}">
+                          <a14:useLocalDpi xmlns:a14="http://schemas.microsoft.com/office/drawing/2010/main" val="0"/>
+                        </a:ext>
+                      </a:extLst>
+                    </a:blip>
+                    <a:stretch>
+                      <a:fillRect/>
+                    </a:stretch>
+                  </pic:blipFill>
+                  <pic:spPr>
+                    <a:xfrm>
+                      <a:off x="0" y="0"/>
+                      <a:ext cx="5724525" cy="2867155"/>
+                    </a:xfrm>
+                    <a:prstGeom prst="rect">
+                      <a:avLst/>
+                    </a:prstGeom>
+                  </pic:spPr>
+                </pic:pic>
+              </a:graphicData>
+            </a:graphic>
+          </wp:inline>
+        </w:drawing>
+      </w:r>
+    </w:p>
+    <w:p>
+      <w:r>
+        <w:rPr>
+          <w:noProof/>
+        </w:rPr>
+        <w:drawing>
+          <wp:inline distT="0" distB="0" distL="0" distR="0" wp14:anchorId="2CAF8A6E" wp14:editId="7042A5E1">
+            <wp:extent cx="4295775" cy="2486134"/>
+            <wp:effectExtent l="0" t="0" r="0" b="9525"/>
+            <wp:docPr id="14" name="Picture 14"/>
+            <wp:cNvGraphicFramePr>
+              <a:graphicFrameLocks xmlns:a="http://schemas.openxmlformats.org/drawingml/2006/main" noChangeAspect="1"/>
+            </wp:cNvGraphicFramePr>
+            <a:graphic xmlns:a="http://schemas.openxmlformats.org/drawingml/2006/main">
+              <a:graphicData uri="http://schemas.openxmlformats.org/drawingml/2006/picture">
+                <pic:pic xmlns:pic="http://schemas.openxmlformats.org/drawingml/2006/picture">
+                  <pic:nvPicPr>
+                    <pic:cNvPr id="14" name=""/>
+                    <pic:cNvPicPr/>
+                  </pic:nvPicPr>
+                  <pic:blipFill>
+                    <a:blip r:embed="rId14" cstate="print">
+                      <a:extLst>
+                        <a:ext uri="{28A0092B-C50C-407E-A947-70E740481C1C}">
+                          <a14:useLocalDpi xmlns:a14="http://schemas.microsoft.com/office/drawing/2010/main" val="0"/>
+                        </a:ext>
+                      </a:extLst>
+                    </a:blip>
+                    <a:stretch>
+                      <a:fillRect/>
+                    </a:stretch>
+                  </pic:blipFill>
+                  <pic:spPr>
+                    <a:xfrm>
+                      <a:off x="0" y="0"/>
+                      <a:ext cx="4295775" cy="2486134"/>
+                    </a:xfrm>
+                    <a:prstGeom prst="rect">
+                      <a:avLst/>
+                    </a:prstGeom>
+                  </pic:spPr>
+                </pic:pic>
+              </a:graphicData>
+            </a:graphic>
+          </wp:inline>
+        </w:drawing>
+      </w:r>
+    </w:p>
+    <w:p>
+      <w:pPr>
+        <w:pStyle w:val="Heading3"/>
+      </w:pPr>
+      <w:bookmarkStart w:id="11" w:name="_Toc89114814"/>
+      <w:r>
+        <w:t>User Interface</w:t>
+      </w:r>
+      <w:bookmarkEnd w:id="11"/>
     </w:p>
     <w:p/>
     <w:sectPr>
@@ -11130,7 +11351,7 @@
 
 <file path=word/webextensions/taskpanes.xml><?xml version="1.0" encoding="utf-8"?>
 <wetp:taskpanes xmlns:wetp="http://schemas.microsoft.com/office/webextensions/taskpanes/2010/11">
-  <wetp:taskpane dockstate="right" visibility="0" width="700" row="0">
+  <wetp:taskpane dockstate="right" visibility="0" width="350" row="5">
     <wetp:webextensionref xmlns:r="http://schemas.openxmlformats.org/officeDocument/2006/relationships" r:id="rId1"/>
   </wetp:taskpane>
 </wetp:taskpanes>

</xml_diff>